<commit_message>
Laporan Projek Kelompok 19
up ulang, ndatau knp gakeliatan
</commit_message>
<xml_diff>
--- a/LaporanProjek_Kelompok19.docx
+++ b/LaporanProjek_Kelompok19.docx
@@ -101,7 +101,7 @@
           </mc:Choice>
           <mc:Fallback>
             <w:pict>
-              <v:shape w14:anchorId="5A844843" id="Graphic 3" o:spid="_x0000_s1026" style="position:absolute;margin-left:99.45pt;margin-top:4.65pt;width:8.85pt;height:.1pt;z-index:-15727616;visibility:visible;mso-wrap-style:square;mso-wrap-distance-left:0;mso-wrap-distance-top:0;mso-wrap-distance-right:0;mso-wrap-distance-bottom:0;mso-position-horizontal:absolute;mso-position-horizontal-relative:page;mso-position-vertical:absolute;mso-position-vertical-relative:text;v-text-anchor:top" coordsize="112395,1270" o:gfxdata="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" path="m,l106934,r5206,e" filled="f" strokecolor="#e71222" strokeweight=".49994mm">
+              <v:shape w14:anchorId="2F967100" id="Graphic 3" o:spid="_x0000_s1026" style="position:absolute;margin-left:99.45pt;margin-top:4.65pt;width:8.85pt;height:.1pt;z-index:-15727616;visibility:visible;mso-wrap-style:square;mso-wrap-distance-left:0;mso-wrap-distance-top:0;mso-wrap-distance-right:0;mso-wrap-distance-bottom:0;mso-position-horizontal:absolute;mso-position-horizontal-relative:page;mso-position-vertical:absolute;mso-position-vertical-relative:text;v-text-anchor:top" coordsize="112395,1270" o:gfxdata="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" path="m,l106934,r5206,e" filled="f" strokecolor="#e71222" strokeweight=".49994mm">
                 <v:path arrowok="t"/>
                 <w10:wrap type="topAndBottom" anchorx="page"/>
               </v:shape>
@@ -581,6 +581,15 @@
           <w:szCs w:val="24"/>
         </w:rPr>
         <w:t>202</w:t>
+      </w:r>
+      <w:r>
+        <w:rPr>
+          <w:b/>
+          <w:bCs/>
+          <w:sz w:val="24"/>
+          <w:szCs w:val="24"/>
+        </w:rPr>
+        <w:t>4</w:t>
       </w:r>
     </w:p>
     <w:p>
@@ -1472,7 +1481,7 @@
           </mc:Choice>
           <mc:Fallback>
             <w:pict>
-              <v:shape w14:anchorId="244E4C3D" id="Graphic 10" o:spid="_x0000_s1026" style="position:absolute;margin-left:106.4pt;margin-top:6.7pt;width:434.75pt;height:217.15pt;z-index:-15809024;visibility:visible;mso-wrap-style:square;mso-wrap-distance-left:9pt;mso-wrap-distance-top:0;mso-wrap-distance-right:9pt;mso-wrap-distance-bottom:0;mso-position-horizontal:absolute;mso-position-horizontal-relative:text;mso-position-vertical:absolute;mso-position-vertical-relative:text;v-text-anchor:top" coordsize="5521325,2757805" o:gfxdata="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" path="m881888,2750947r-875792,l6096,6477,,6477,,2750947r,6350l881888,2757297r,-6350xem5514721,2751201r-3631438,l1883283,2757297r3631438,l5514721,2751201xem5514721,l1399413,r,6096l5514721,6096r,-6096xem5520944,6223r-6096,l5514848,2757297r6096,l5520944,6223xem5520944,r-6096,l5514848,6096r6096,l5520944,xe" fillcolor="black" stroked="f">
+              <v:shape w14:anchorId="2F7F16D8" id="Graphic 10" o:spid="_x0000_s1026" style="position:absolute;margin-left:106.4pt;margin-top:6.7pt;width:434.75pt;height:217.15pt;z-index:-15809024;visibility:visible;mso-wrap-style:square;mso-wrap-distance-left:9pt;mso-wrap-distance-top:0;mso-wrap-distance-right:9pt;mso-wrap-distance-bottom:0;mso-position-horizontal:absolute;mso-position-horizontal-relative:text;mso-position-vertical:absolute;mso-position-vertical-relative:text;v-text-anchor:top" coordsize="5521325,2757805" o:gfxdata="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" path="m881888,2750947r-875792,l6096,6477,,6477,,2750947r,6350l881888,2757297r,-6350xem5514721,2751201r-3631438,l1883283,2757297r3631438,l5514721,2751201xem5514721,l1399413,r,6096l5514721,6096r,-6096xem5520944,6223r-6096,l5514848,2757297r6096,l5520944,6223xem5520944,r-6096,l5514848,6096r6096,l5520944,xe" fillcolor="black" stroked="f">
                 <v:path arrowok="t"/>
               </v:shape>
             </w:pict>
@@ -1755,7 +1764,7 @@
           </mc:Choice>
           <mc:Fallback>
             <w:pict>
-              <v:group w14:anchorId="1964C504" id="Group 18" o:spid="_x0000_s1026" style="width:434.75pt;height:97pt;mso-position-horizontal-relative:char;mso-position-vertical-relative:line" coordsize="55213,12319" o:gfxdata="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">
+              <v:group w14:anchorId="6AEEBD77" id="Group 18" o:spid="_x0000_s1026" style="width:434.75pt;height:97pt;mso-position-horizontal-relative:char;mso-position-vertical-relative:line" coordsize="55213,12319" o:gfxdata="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">
                 <v:shape id="Graphic 19" o:spid="_x0000_s1027" style="position:absolute;width:55213;height:12319;visibility:visible;mso-wrap-style:square;v-text-anchor:top" coordsize="5521325,1231900" o:gfxdata="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" path="m5514721,l,,,6350,,1225550r,6350l5514721,1231900r,-6350l6096,1225550,6096,6350r5508625,l5514721,xem5520944,254r-6096,l5514848,1231646r6096,l5520944,254xe" fillcolor="black" stroked="f">
                   <v:path arrowok="t"/>
                 </v:shape>

</xml_diff>